<commit_message>
made as many changes and updated response word doc as poss today
</commit_message>
<xml_diff>
--- a/Response to reviewers.docx
+++ b/Response to reviewers.docx
@@ -271,9 +271,9 @@
       </w:pPr>
       <w:r>
         <w:rPr>
-          <w:color w:val="2F5496" w:themeColor="accent1" w:themeShade="BF"/>
-        </w:rPr>
-        <w:t>DI</w:t>
+          <w:color w:val="FF0000"/>
+        </w:rPr>
+        <w:t>Fixed</w:t>
       </w:r>
     </w:p>
     <w:p/>
@@ -316,10 +316,20 @@
       </w:pPr>
       <w:r>
         <w:rPr>
+          <w:color w:val="FF0000"/>
+        </w:rPr>
+        <w:t>Added several sentences.</w:t>
+      </w:r>
+      <w:bookmarkStart w:id="0" w:name="_GoBack"/>
+      <w:bookmarkEnd w:id="0"/>
+    </w:p>
+    <w:p>
+      <w:pPr>
+        <w:ind w:firstLine="720"/>
+        <w:rPr>
           <w:color w:val="2F5496" w:themeColor="accent1" w:themeShade="BF"/>
         </w:rPr>
-        <w:t>DI</w:t>
-      </w:r>
+      </w:pPr>
     </w:p>
     <w:p/>
     <w:p>
@@ -339,7 +349,6 @@
           <w:i/>
           <w:iCs/>
         </w:rPr>
-        <w:lastRenderedPageBreak/>
         <w:t>I also think it is a study weakness that all the survey questions are worded in a positive manner and this could be leading.  I realize given the study is done this can’t be changed but it would be worth noting in the discussion ways the survey might be improved.</w:t>
       </w:r>
     </w:p>
@@ -450,15 +459,34 @@
     <w:p>
       <w:pPr>
         <w:ind w:left="720"/>
-      </w:pPr>
-      <w:r>
-        <w:rPr>
-          <w:color w:val="002060"/>
-        </w:rPr>
-        <w:t>Revised the introduction to address this.</w:t>
-      </w:r>
-      <w:bookmarkStart w:id="0" w:name="_GoBack"/>
-      <w:bookmarkEnd w:id="0"/>
+        <w:rPr>
+          <w:color w:val="FF0000"/>
+        </w:rPr>
+      </w:pPr>
+      <w:r>
+        <w:rPr>
+          <w:color w:val="FF0000"/>
+        </w:rPr>
+        <w:t>Revised the introduction to address this</w:t>
+      </w:r>
+      <w:r>
+        <w:rPr>
+          <w:color w:val="FF0000"/>
+        </w:rPr>
+        <w:t>. Expanded the literature review</w:t>
+      </w:r>
+      <w:r>
+        <w:rPr>
+          <w:color w:val="FF0000"/>
+        </w:rPr>
+        <w:t>.</w:t>
+      </w:r>
+      <w:r>
+        <w:rPr>
+          <w:color w:val="FF0000"/>
+        </w:rPr>
+        <w:t xml:space="preserve"> </w:t>
+      </w:r>
     </w:p>
     <w:p>
       <w:pPr>
@@ -581,7 +609,6 @@
           <w:i/>
           <w:iCs/>
         </w:rPr>
-        <w:lastRenderedPageBreak/>
         <w:t>For many Kaggle datasets there are existing (at least preliminary) solutions on the web. Reliance on those resources may drastically deteriorate student involvement, interest, and takeaways from the projects. In authors’ view, what steps can be taken by instructors in that regard?</w:t>
       </w:r>
     </w:p>
@@ -657,7 +684,6 @@
         <w:t>In the second paragraph of section 3.1, as well as in section 4.1 authors note/imply that the postgrad cohort in ETC2420 took part in the Kaggle challenge while the undergraduate cohort was used as the control group. This could introduce confounding, as the average quantitative preparedness in the postgraduate cohort could be significantly higher than that of the undergraduate group prior to the Kaggle challenge. As such, the choice of the undergraduate cohort could be inappropriate as a control group.</w:t>
       </w:r>
     </w:p>
-    <w:p/>
     <w:p>
       <w:pPr>
         <w:ind w:firstLine="720"/>
@@ -667,12 +693,29 @@
       </w:pPr>
       <w:r>
         <w:rPr>
-          <w:color w:val="0070C0"/>
-        </w:rPr>
-        <w:t>DI (same as reviewer 1)</w:t>
-      </w:r>
-    </w:p>
-    <w:p/>
+          <w:color w:val="FF0000"/>
+        </w:rPr>
+        <w:t>This has been explained</w:t>
+      </w:r>
+      <w:r>
+        <w:rPr>
+          <w:color w:val="FF0000"/>
+        </w:rPr>
+        <w:t xml:space="preserve"> in the revised experimental </w:t>
+      </w:r>
+      <w:r>
+        <w:rPr>
+          <w:color w:val="FF0000"/>
+        </w:rPr>
+        <w:t>setup where participants are described</w:t>
+      </w:r>
+      <w:r>
+        <w:rPr>
+          <w:color w:val="FF0000"/>
+        </w:rPr>
+        <w:t xml:space="preserve">. </w:t>
+      </w:r>
+    </w:p>
     <w:p>
       <w:pPr>
         <w:pStyle w:val="ListParagraph"/>
@@ -693,22 +736,26 @@
         <w:t>To understand the assessment of student performance more thoroughly, it would be helpful if authors could provide the complete final exam at least for one of the two courses (perhaps in supplementary materials), clearly marking the questions pertaining to the Kaggle challenges.</w:t>
       </w:r>
     </w:p>
-    <w:p/>
-    <w:p>
-      <w:pPr>
-        <w:ind w:firstLine="720"/>
-        <w:rPr>
-          <w:color w:val="0070C0"/>
-        </w:rPr>
-      </w:pPr>
-      <w:r>
-        <w:rPr>
-          <w:color w:val="0070C0"/>
-        </w:rPr>
-        <w:t>DI/JULIA We will add both exams, as supplementary</w:t>
-      </w:r>
-    </w:p>
-    <w:p/>
+    <w:p>
+      <w:pPr>
+        <w:ind w:left="720"/>
+        <w:rPr>
+          <w:color w:val="FF0000"/>
+        </w:rPr>
+      </w:pPr>
+      <w:r>
+        <w:rPr>
+          <w:color w:val="FF0000"/>
+        </w:rPr>
+        <w:t>Both exams have been added in supplementary materials</w:t>
+      </w:r>
+      <w:r>
+        <w:rPr>
+          <w:color w:val="FF0000"/>
+        </w:rPr>
+        <w:t xml:space="preserve">. </w:t>
+      </w:r>
+    </w:p>
     <w:p>
       <w:pPr>
         <w:pStyle w:val="ListParagraph"/>
@@ -726,15 +773,7 @@
           <w:i/>
           <w:iCs/>
         </w:rPr>
-        <w:t xml:space="preserve">In section 3.1 authors introduce the metric that they use in the assessment of student performance. As authors discuss in the third paragraph of section 3.1, the constructed metric measures the consistency of students’ performance on a specific set of questions in relation to the overall exam performance. Subsequently authors use the defined metric for the assessment of performance, and attribute change in medians to improved performance (e.g. second paragraph of section 4.2). In reviewer’s view, change in medians shows change in consistency of performance, and that does not necessarily translate to improvement in learning. It is possible to construct a hypothetical example where the defined metric increases without any change in the performance on the regression- (or equivalently classification-) related part. It is not clear why authors used the “ratio” metric, as opposed to, </w:t>
-      </w:r>
-      <w:r>
-        <w:rPr>
-          <w:i/>
-          <w:iCs/>
-        </w:rPr>
-        <w:lastRenderedPageBreak/>
-        <w:t>for example, simply the percentage of the possible points received on a specific subset of questions (</w:t>
+        <w:t>In section 3.1 authors introduce the metric that they use in the assessment of student performance. As authors discuss in the third paragraph of section 3.1, the constructed metric measures the consistency of students’ performance on a specific set of questions in relation to the overall exam performance. Subsequently authors use the defined metric for the assessment of performance, and attribute change in medians to improved performance (e.g. second paragraph of section 4.2). In reviewer’s view, change in medians shows change in consistency of performance, and that does not necessarily translate to improvement in learning. It is possible to construct a hypothetical example where the defined metric increases without any change in the performance on the regression- (or equivalently classification-) related part. It is not clear why authors used the “ratio” metric, as opposed to, for example, simply the percentage of the possible points received on a specific subset of questions (</w:t>
       </w:r>
       <w:proofErr w:type="spellStart"/>
       <w:r>
@@ -759,7 +798,15 @@
           <w:i/>
           <w:iCs/>
         </w:rPr>
-        <w:t xml:space="preserve">- or classification-related). As such, the use of the proposed measure does not seem to be justified as being appropriate for the assessment of performance. If the currently used metric is retained, then the authors should explain the construction of it more clearly, exemplify it using numbers, and justify why an increase in the metric </w:t>
+        <w:t xml:space="preserve">- or classification-related). As such, the use of the proposed measure does not seem to be justified as being appropriate for the assessment of performance. If the currently used metric is retained, then the authors should explain the construction of it more </w:t>
+      </w:r>
+      <w:r>
+        <w:rPr>
+          <w:i/>
+          <w:iCs/>
+        </w:rPr>
+        <w:lastRenderedPageBreak/>
+        <w:t xml:space="preserve">clearly, exemplify it using numbers, and justify why an increase in the metric </w:t>
       </w:r>
       <w:proofErr w:type="gramStart"/>
       <w:r>
@@ -814,19 +861,48 @@
         <w:t>The entries in the “Median difference” column in Table 1 do not correspond to the differences in the median bars implied from Figure 1 (e.g. the difference between the median bars in the “regression” box from the left sub-figure and the “regression” box from the right sub-figure is not 0.1 as entered in Table 1).</w:t>
       </w:r>
     </w:p>
-    <w:p/>
-    <w:p>
-      <w:pPr>
-        <w:ind w:firstLine="720"/>
-        <w:rPr>
-          <w:color w:val="0070C0"/>
-        </w:rPr>
-      </w:pPr>
-      <w:r>
-        <w:rPr>
-          <w:color w:val="0070C0"/>
-        </w:rPr>
-        <w:t>DI</w:t>
+    <w:p>
+      <w:pPr>
+        <w:pStyle w:val="ListParagraph"/>
+        <w:rPr>
+          <w:i/>
+          <w:iCs/>
+        </w:rPr>
+      </w:pPr>
+    </w:p>
+    <w:p>
+      <w:pPr>
+        <w:pStyle w:val="ListParagraph"/>
+        <w:rPr>
+          <w:i/>
+          <w:iCs/>
+        </w:rPr>
+      </w:pPr>
+      <w:r>
+        <w:rPr>
+          <w:color w:val="FF0000"/>
+        </w:rPr>
+        <w:t xml:space="preserve">They do match. It doesn’t look like it from the scales on the boxplot, but double checking the calculations, they are correct. These are automatically calculated, and the code is in the </w:t>
+      </w:r>
+      <w:proofErr w:type="spellStart"/>
+      <w:r>
+        <w:rPr>
+          <w:color w:val="FF0000"/>
+        </w:rPr>
+        <w:t>Rmd</w:t>
+      </w:r>
+      <w:proofErr w:type="spellEnd"/>
+      <w:r>
+        <w:rPr>
+          <w:color w:val="FF0000"/>
+        </w:rPr>
+        <w:t xml:space="preserve"> document that generates the paper. </w:t>
+      </w:r>
+      <w:r>
+        <w:rPr>
+          <w:color w:val="FF0000"/>
+        </w:rPr>
+        <w:t>The numbers in the table are manually entered, but they match what the code for the boxplot produces.</w:t>
       </w:r>
     </w:p>
     <w:p/>
@@ -960,15 +1036,7 @@
           <w:i/>
           <w:iCs/>
         </w:rPr>
-        <w:t xml:space="preserve">Further details behind Kaggle including but not limited to examples of popular datasets/competitions that it has hosted, data contributors, the motivation for contributing </w:t>
-      </w:r>
-      <w:r>
-        <w:rPr>
-          <w:i/>
-          <w:iCs/>
-        </w:rPr>
-        <w:lastRenderedPageBreak/>
-        <w:t>data, and the consequences of winning a competition or scoring high – would be helpful in the introduction.</w:t>
+        <w:t>Further details behind Kaggle including but not limited to examples of popular datasets/competitions that it has hosted, data contributors, the motivation for contributing data, and the consequences of winning a competition or scoring high – would be helpful in the introduction.</w:t>
       </w:r>
     </w:p>
     <w:p/>
@@ -1140,7 +1208,6 @@
         <w:t xml:space="preserve">There needs to be a better explanation of why undergraduates were used as a control group at one of the universities. This jumped out to several reviewers. </w:t>
       </w:r>
     </w:p>
-    <w:p/>
     <w:p>
       <w:pPr>
         <w:ind w:firstLine="720"/>
@@ -1150,12 +1217,11 @@
       </w:pPr>
       <w:r>
         <w:rPr>
-          <w:color w:val="0070C0"/>
-        </w:rPr>
-        <w:t>DI same as reviewer 1</w:t>
-      </w:r>
-    </w:p>
-    <w:p/>
+          <w:color w:val="FF0000"/>
+        </w:rPr>
+        <w:t xml:space="preserve">This has been explained. </w:t>
+      </w:r>
+    </w:p>
     <w:p>
       <w:pPr>
         <w:pStyle w:val="ListParagraph"/>
@@ -1883,7 +1949,6 @@
   <w:style w:type="character" w:default="1" w:styleId="DefaultParagraphFont">
     <w:name w:val="Default Paragraph Font"/>
     <w:uiPriority w:val="1"/>
-    <w:semiHidden/>
     <w:unhideWhenUsed/>
   </w:style>
   <w:style w:type="table" w:default="1" w:styleId="TableNormal">

</xml_diff>

<commit_message>
Responce to reviewers word doc
</commit_message>
<xml_diff>
--- a/Response to reviewers.docx
+++ b/Response to reviewers.docx
@@ -141,30 +141,50 @@
     <w:p/>
     <w:p>
       <w:pPr>
-        <w:ind w:firstLine="720"/>
-        <w:rPr>
-          <w:color w:val="2F5496" w:themeColor="accent1" w:themeShade="BF"/>
-        </w:rPr>
-      </w:pPr>
-      <w:r>
-        <w:rPr>
-          <w:color w:val="2F5496" w:themeColor="accent1" w:themeShade="BF"/>
-        </w:rPr>
-        <w:t xml:space="preserve">JULIA Setting up </w:t>
+        <w:ind w:left="357" w:firstLine="363"/>
+        <w:rPr>
+          <w:color w:val="0070C0"/>
+        </w:rPr>
+      </w:pPr>
+      <w:bookmarkStart w:id="0" w:name="_GoBack"/>
+      <w:bookmarkEnd w:id="0"/>
+      <w:r>
+        <w:rPr>
+          <w:color w:val="0070C0"/>
+        </w:rPr>
+        <w:t xml:space="preserve">This has been </w:t>
+      </w:r>
+      <w:r>
+        <w:rPr>
+          <w:color w:val="0070C0"/>
+        </w:rPr>
+        <w:t>explained</w:t>
+      </w:r>
+      <w:r>
+        <w:rPr>
+          <w:color w:val="0070C0"/>
+        </w:rPr>
+        <w:t xml:space="preserve"> as part of “Working with the Kaggle </w:t>
       </w:r>
       <w:proofErr w:type="spellStart"/>
       <w:r>
         <w:rPr>
-          <w:color w:val="2F5496" w:themeColor="accent1" w:themeShade="BF"/>
-        </w:rPr>
-        <w:t>kaggle</w:t>
+          <w:color w:val="0070C0"/>
+        </w:rPr>
+        <w:t>InClass</w:t>
       </w:r>
       <w:proofErr w:type="spellEnd"/>
       <w:r>
         <w:rPr>
-          <w:color w:val="2F5496" w:themeColor="accent1" w:themeShade="BF"/>
-        </w:rPr>
-        <w:t>, and experience</w:t>
+          <w:color w:val="0070C0"/>
+        </w:rPr>
+        <w:t xml:space="preserve"> platform” section</w:t>
+      </w:r>
+      <w:r>
+        <w:rPr>
+          <w:color w:val="0070C0"/>
+        </w:rPr>
+        <w:t>.</w:t>
       </w:r>
     </w:p>
     <w:p>
@@ -320,8 +340,6 @@
         </w:rPr>
         <w:t>Added several sentences.</w:t>
       </w:r>
-      <w:bookmarkStart w:id="0" w:name="_GoBack"/>
-      <w:bookmarkEnd w:id="0"/>
     </w:p>
     <w:p>
       <w:pPr>
@@ -403,16 +421,28 @@
     <w:p/>
     <w:p>
       <w:pPr>
-        <w:ind w:firstLine="720"/>
-        <w:rPr>
-          <w:color w:val="2F5496" w:themeColor="accent1" w:themeShade="BF"/>
-        </w:rPr>
-      </w:pPr>
-      <w:r>
-        <w:rPr>
-          <w:color w:val="2F5496" w:themeColor="accent1" w:themeShade="BF"/>
-        </w:rPr>
-        <w:t>JULIA</w:t>
+        <w:ind w:left="720"/>
+        <w:rPr>
+          <w:color w:val="0070C0"/>
+        </w:rPr>
+      </w:pPr>
+      <w:r>
+        <w:rPr>
+          <w:color w:val="0070C0"/>
+        </w:rPr>
+        <w:t xml:space="preserve">Fair comment, we can change the question wording at this </w:t>
+      </w:r>
+      <w:r>
+        <w:rPr>
+          <w:color w:val="0070C0"/>
+        </w:rPr>
+        <w:t>stage,</w:t>
+      </w:r>
+      <w:r>
+        <w:rPr>
+          <w:color w:val="0070C0"/>
+        </w:rPr>
+        <w:t xml:space="preserve"> but this limitation is mentioned as part of the survey results analysis in Interest section.</w:t>
       </w:r>
     </w:p>
     <w:p/>
@@ -513,6 +543,46 @@
       <w:pPr>
         <w:ind w:firstLine="720"/>
         <w:rPr>
+          <w:color w:val="2F5496" w:themeColor="accent1" w:themeShade="BF"/>
+        </w:rPr>
+      </w:pPr>
+      <w:r>
+        <w:rPr>
+          <w:color w:val="2F5496" w:themeColor="accent1" w:themeShade="BF"/>
+        </w:rPr>
+        <w:t xml:space="preserve">This has been </w:t>
+      </w:r>
+      <w:r>
+        <w:rPr>
+          <w:color w:val="2F5496" w:themeColor="accent1" w:themeShade="BF"/>
+        </w:rPr>
+        <w:t>explained</w:t>
+      </w:r>
+      <w:r>
+        <w:rPr>
+          <w:color w:val="2F5496" w:themeColor="accent1" w:themeShade="BF"/>
+        </w:rPr>
+        <w:t xml:space="preserve"> as part of “Working with the Kaggle </w:t>
+      </w:r>
+      <w:proofErr w:type="spellStart"/>
+      <w:r>
+        <w:rPr>
+          <w:color w:val="2F5496" w:themeColor="accent1" w:themeShade="BF"/>
+        </w:rPr>
+        <w:t>InClass</w:t>
+      </w:r>
+      <w:proofErr w:type="spellEnd"/>
+      <w:r>
+        <w:rPr>
+          <w:color w:val="2F5496" w:themeColor="accent1" w:themeShade="BF"/>
+        </w:rPr>
+        <w:t xml:space="preserve"> platform” section.</w:t>
+      </w:r>
+    </w:p>
+    <w:p>
+      <w:pPr>
+        <w:ind w:firstLine="720"/>
+        <w:rPr>
           <w:color w:val="002060"/>
         </w:rPr>
       </w:pPr>
@@ -520,7 +590,7 @@
         <w:rPr>
           <w:color w:val="002060"/>
         </w:rPr>
-        <w:t>JULIA (same as reviewer 1)</w:t>
+        <w:t xml:space="preserve"> (same as reviewer 1)</w:t>
       </w:r>
     </w:p>
     <w:p/>
@@ -581,14 +651,38 @@
       <w:pPr>
         <w:ind w:firstLine="720"/>
         <w:rPr>
-          <w:color w:val="0070C0"/>
-        </w:rPr>
-      </w:pPr>
-      <w:r>
-        <w:rPr>
-          <w:color w:val="0070C0"/>
-        </w:rPr>
-        <w:t>JULIA</w:t>
+          <w:color w:val="2F5496" w:themeColor="accent1" w:themeShade="BF"/>
+        </w:rPr>
+      </w:pPr>
+      <w:r>
+        <w:rPr>
+          <w:color w:val="2F5496" w:themeColor="accent1" w:themeShade="BF"/>
+        </w:rPr>
+        <w:t xml:space="preserve">This has been </w:t>
+      </w:r>
+      <w:r>
+        <w:rPr>
+          <w:color w:val="2F5496" w:themeColor="accent1" w:themeShade="BF"/>
+        </w:rPr>
+        <w:t>explained</w:t>
+      </w:r>
+      <w:r>
+        <w:rPr>
+          <w:color w:val="2F5496" w:themeColor="accent1" w:themeShade="BF"/>
+        </w:rPr>
+        <w:t xml:space="preserve"> as part of “</w:t>
+      </w:r>
+      <w:r>
+        <w:rPr>
+          <w:color w:val="2F5496" w:themeColor="accent1" w:themeShade="BF"/>
+        </w:rPr>
+        <w:t>Competition data</w:t>
+      </w:r>
+      <w:r>
+        <w:rPr>
+          <w:color w:val="2F5496" w:themeColor="accent1" w:themeShade="BF"/>
+        </w:rPr>
+        <w:t>” section.</w:t>
       </w:r>
     </w:p>
     <w:p/>
@@ -653,14 +747,38 @@
       <w:pPr>
         <w:ind w:firstLine="720"/>
         <w:rPr>
-          <w:color w:val="0070C0"/>
-        </w:rPr>
-      </w:pPr>
-      <w:r>
-        <w:rPr>
-          <w:color w:val="0070C0"/>
-        </w:rPr>
-        <w:t>JULIA</w:t>
+          <w:color w:val="2F5496" w:themeColor="accent1" w:themeShade="BF"/>
+        </w:rPr>
+      </w:pPr>
+      <w:r>
+        <w:rPr>
+          <w:color w:val="2F5496" w:themeColor="accent1" w:themeShade="BF"/>
+        </w:rPr>
+        <w:t xml:space="preserve">This has been </w:t>
+      </w:r>
+      <w:r>
+        <w:rPr>
+          <w:color w:val="2F5496" w:themeColor="accent1" w:themeShade="BF"/>
+        </w:rPr>
+        <w:t>explained</w:t>
+      </w:r>
+      <w:r>
+        <w:rPr>
+          <w:color w:val="2F5496" w:themeColor="accent1" w:themeShade="BF"/>
+        </w:rPr>
+        <w:t xml:space="preserve"> as part of “</w:t>
+      </w:r>
+      <w:r>
+        <w:rPr>
+          <w:color w:val="2F5496" w:themeColor="accent1" w:themeShade="BF"/>
+        </w:rPr>
+        <w:t>Participants</w:t>
+      </w:r>
+      <w:r>
+        <w:rPr>
+          <w:color w:val="2F5496" w:themeColor="accent1" w:themeShade="BF"/>
+        </w:rPr>
+        <w:t>” section.</w:t>
       </w:r>
     </w:p>
     <w:p/>
@@ -695,13 +813,7 @@
         <w:rPr>
           <w:color w:val="FF0000"/>
         </w:rPr>
-        <w:t>This has been explained</w:t>
-      </w:r>
-      <w:r>
-        <w:rPr>
-          <w:color w:val="FF0000"/>
-        </w:rPr>
-        <w:t xml:space="preserve"> in the revised experimental </w:t>
+        <w:t xml:space="preserve">This has been explained in the revised experimental </w:t>
       </w:r>
       <w:r>
         <w:rPr>
@@ -773,7 +885,15 @@
           <w:i/>
           <w:iCs/>
         </w:rPr>
-        <w:t>In section 3.1 authors introduce the metric that they use in the assessment of student performance. As authors discuss in the third paragraph of section 3.1, the constructed metric measures the consistency of students’ performance on a specific set of questions in relation to the overall exam performance. Subsequently authors use the defined metric for the assessment of performance, and attribute change in medians to improved performance (e.g. second paragraph of section 4.2). In reviewer’s view, change in medians shows change in consistency of performance, and that does not necessarily translate to improvement in learning. It is possible to construct a hypothetical example where the defined metric increases without any change in the performance on the regression- (or equivalently classification-) related part. It is not clear why authors used the “ratio” metric, as opposed to, for example, simply the percentage of the possible points received on a specific subset of questions (</w:t>
+        <w:t xml:space="preserve">In section 3.1 authors introduce the metric that they use in the assessment of student performance. As authors discuss in the third paragraph of section 3.1, the constructed metric measures the consistency of students’ performance on a specific set of questions in relation to the overall exam performance. Subsequently authors use the defined metric for the assessment of performance, and attribute change in medians to improved performance (e.g. second paragraph of section 4.2). In reviewer’s view, change in medians shows change in consistency of performance, and that does not necessarily translate to improvement in learning. It is possible to construct a hypothetical example where the defined metric increases without any change in the performance on the regression- (or equivalently classification-) related part. It is not clear why authors used the “ratio” metric, as opposed to, for example, simply the percentage of the possible points received on a specific subset of </w:t>
+      </w:r>
+      <w:r>
+        <w:rPr>
+          <w:i/>
+          <w:iCs/>
+        </w:rPr>
+        <w:lastRenderedPageBreak/>
+        <w:t>questions (</w:t>
       </w:r>
       <w:proofErr w:type="spellStart"/>
       <w:r>
@@ -798,15 +918,7 @@
           <w:i/>
           <w:iCs/>
         </w:rPr>
-        <w:t xml:space="preserve">- or classification-related). As such, the use of the proposed measure does not seem to be justified as being appropriate for the assessment of performance. If the currently used metric is retained, then the authors should explain the construction of it more </w:t>
-      </w:r>
-      <w:r>
-        <w:rPr>
-          <w:i/>
-          <w:iCs/>
-        </w:rPr>
-        <w:lastRenderedPageBreak/>
-        <w:t xml:space="preserve">clearly, exemplify it using numbers, and justify why an increase in the metric </w:t>
+        <w:t xml:space="preserve">- or classification-related). As such, the use of the proposed measure does not seem to be justified as being appropriate for the assessment of performance. If the currently used metric is retained, then the authors should explain the construction of it more clearly, exemplify it using numbers, and justify why an increase in the metric </w:t>
       </w:r>
       <w:proofErr w:type="gramStart"/>
       <w:r>
@@ -830,14 +942,26 @@
       <w:pPr>
         <w:ind w:firstLine="720"/>
         <w:rPr>
-          <w:color w:val="0070C0"/>
-        </w:rPr>
-      </w:pPr>
-      <w:r>
-        <w:rPr>
-          <w:color w:val="0070C0"/>
-        </w:rPr>
-        <w:t>JULIA</w:t>
+          <w:color w:val="2F5496" w:themeColor="accent1" w:themeShade="BF"/>
+        </w:rPr>
+      </w:pPr>
+      <w:r>
+        <w:rPr>
+          <w:color w:val="2F5496" w:themeColor="accent1" w:themeShade="BF"/>
+        </w:rPr>
+        <w:t>This has been addressed as part of “</w:t>
+      </w:r>
+      <w:r>
+        <w:rPr>
+          <w:color w:val="2F5496" w:themeColor="accent1" w:themeShade="BF"/>
+        </w:rPr>
+        <w:t>Performance</w:t>
+      </w:r>
+      <w:r>
+        <w:rPr>
+          <w:color w:val="2F5496" w:themeColor="accent1" w:themeShade="BF"/>
+        </w:rPr>
+        <w:t>” section.</w:t>
       </w:r>
     </w:p>
     <w:p/>
@@ -936,14 +1060,38 @@
       <w:pPr>
         <w:ind w:firstLine="720"/>
         <w:rPr>
-          <w:color w:val="0070C0"/>
-        </w:rPr>
-      </w:pPr>
-      <w:r>
-        <w:rPr>
-          <w:color w:val="0070C0"/>
-        </w:rPr>
-        <w:t>JULIA</w:t>
+          <w:color w:val="2F5496" w:themeColor="accent1" w:themeShade="BF"/>
+        </w:rPr>
+      </w:pPr>
+      <w:r>
+        <w:rPr>
+          <w:color w:val="2F5496" w:themeColor="accent1" w:themeShade="BF"/>
+        </w:rPr>
+        <w:t xml:space="preserve">This has been </w:t>
+      </w:r>
+      <w:r>
+        <w:rPr>
+          <w:color w:val="2F5496" w:themeColor="accent1" w:themeShade="BF"/>
+        </w:rPr>
+        <w:t>explained</w:t>
+      </w:r>
+      <w:r>
+        <w:rPr>
+          <w:color w:val="2F5496" w:themeColor="accent1" w:themeShade="BF"/>
+        </w:rPr>
+        <w:t xml:space="preserve"> as part of “</w:t>
+      </w:r>
+      <w:r>
+        <w:rPr>
+          <w:color w:val="2F5496" w:themeColor="accent1" w:themeShade="BF"/>
+        </w:rPr>
+        <w:t>competition data</w:t>
+      </w:r>
+      <w:r>
+        <w:rPr>
+          <w:color w:val="2F5496" w:themeColor="accent1" w:themeShade="BF"/>
+        </w:rPr>
+        <w:t>” section.</w:t>
       </w:r>
     </w:p>
     <w:p/>
@@ -977,9 +1125,21 @@
       </w:pPr>
       <w:r>
         <w:rPr>
-          <w:color w:val="0070C0"/>
-        </w:rPr>
-        <w:t>JULIA</w:t>
+          <w:color w:val="2F5496" w:themeColor="accent1" w:themeShade="BF"/>
+        </w:rPr>
+        <w:t>This has been explained as part of “</w:t>
+      </w:r>
+      <w:r>
+        <w:rPr>
+          <w:color w:val="2F5496" w:themeColor="accent1" w:themeShade="BF"/>
+        </w:rPr>
+        <w:t>Interest</w:t>
+      </w:r>
+      <w:r>
+        <w:rPr>
+          <w:color w:val="2F5496" w:themeColor="accent1" w:themeShade="BF"/>
+        </w:rPr>
+        <w:t>” section.</w:t>
       </w:r>
     </w:p>
     <w:p/>
@@ -1006,16 +1166,34 @@
     <w:p/>
     <w:p>
       <w:pPr>
-        <w:ind w:firstLine="720"/>
-        <w:rPr>
-          <w:color w:val="0070C0"/>
-        </w:rPr>
-      </w:pPr>
-      <w:r>
-        <w:rPr>
-          <w:color w:val="0070C0"/>
-        </w:rPr>
-        <w:t>JULIA</w:t>
+        <w:ind w:left="720"/>
+        <w:rPr>
+          <w:color w:val="0070C0"/>
+        </w:rPr>
+      </w:pPr>
+      <w:r>
+        <w:rPr>
+          <w:color w:val="0070C0"/>
+        </w:rPr>
+        <w:t xml:space="preserve">One student eventually didn’t sit the exams and one student didn’t participated in the competition. </w:t>
+      </w:r>
+      <w:r>
+        <w:rPr>
+          <w:color w:val="0070C0"/>
+        </w:rPr>
+        <w:t>This has been explained as part of “</w:t>
+      </w:r>
+      <w:r>
+        <w:rPr>
+          <w:color w:val="0070C0"/>
+        </w:rPr>
+        <w:t>Participants</w:t>
+      </w:r>
+      <w:r>
+        <w:rPr>
+          <w:color w:val="0070C0"/>
+        </w:rPr>
+        <w:t>” section.</w:t>
       </w:r>
     </w:p>
     <w:p/>
@@ -1036,6 +1214,7 @@
           <w:i/>
           <w:iCs/>
         </w:rPr>
+        <w:lastRenderedPageBreak/>
         <w:t>Further details behind Kaggle including but not limited to examples of popular datasets/competitions that it has hosted, data contributors, the motivation for contributing data, and the consequences of winning a competition or scoring high – would be helpful in the introduction.</w:t>
       </w:r>
     </w:p>
@@ -1043,18 +1222,26 @@
     <w:p>
       <w:pPr>
         <w:ind w:firstLine="720"/>
-        <w:rPr>
-          <w:color w:val="0070C0"/>
-        </w:rPr>
-      </w:pPr>
-      <w:r>
-        <w:rPr>
-          <w:color w:val="0070C0"/>
-        </w:rPr>
-        <w:t>JULIA (same as reviewer 1)</w:t>
-      </w:r>
-    </w:p>
-    <w:p/>
+      </w:pPr>
+      <w:r>
+        <w:rPr>
+          <w:color w:val="2F5496" w:themeColor="accent1" w:themeShade="BF"/>
+        </w:rPr>
+        <w:t>This has been explained as part of “</w:t>
+      </w:r>
+      <w:r>
+        <w:rPr>
+          <w:color w:val="2F5496" w:themeColor="accent1" w:themeShade="BF"/>
+        </w:rPr>
+        <w:t>Introduction</w:t>
+      </w:r>
+      <w:r>
+        <w:rPr>
+          <w:color w:val="2F5496" w:themeColor="accent1" w:themeShade="BF"/>
+        </w:rPr>
+        <w:t>” section.</w:t>
+      </w:r>
+    </w:p>
     <w:p>
       <w:pPr>
         <w:rPr>
@@ -1109,16 +1296,30 @@
     <w:p/>
     <w:p>
       <w:pPr>
-        <w:ind w:firstLine="720"/>
-        <w:rPr>
-          <w:color w:val="0070C0"/>
-        </w:rPr>
-      </w:pPr>
-      <w:r>
-        <w:rPr>
-          <w:color w:val="0070C0"/>
-        </w:rPr>
-        <w:t>JULIA same as both reviewers</w:t>
+        <w:ind w:left="720"/>
+        <w:rPr>
+          <w:color w:val="0070C0"/>
+        </w:rPr>
+      </w:pPr>
+      <w:r>
+        <w:rPr>
+          <w:color w:val="0070C0"/>
+        </w:rPr>
+        <w:t xml:space="preserve">Literature review had been </w:t>
+      </w:r>
+      <w:proofErr w:type="gramStart"/>
+      <w:r>
+        <w:rPr>
+          <w:color w:val="0070C0"/>
+        </w:rPr>
+        <w:t>add</w:t>
+      </w:r>
+      <w:proofErr w:type="gramEnd"/>
+      <w:r>
+        <w:rPr>
+          <w:color w:val="0070C0"/>
+        </w:rPr>
+        <w:t xml:space="preserve"> in “Introduction” section. We provided more explanation about the chosen metric for performance measure in section “Performances”.  </w:t>
       </w:r>
     </w:p>
     <w:p/>
@@ -1177,17 +1378,47 @@
       <w:pPr>
         <w:ind w:firstLine="720"/>
         <w:rPr>
-          <w:color w:val="0070C0"/>
-        </w:rPr>
-      </w:pPr>
-      <w:r>
-        <w:rPr>
-          <w:color w:val="0070C0"/>
-        </w:rPr>
-        <w:t>JULIA same as both reviewers</w:t>
-      </w:r>
-    </w:p>
-    <w:p/>
+          <w:color w:val="2F5496" w:themeColor="accent1" w:themeShade="BF"/>
+        </w:rPr>
+      </w:pPr>
+      <w:r>
+        <w:rPr>
+          <w:color w:val="2F5496" w:themeColor="accent1" w:themeShade="BF"/>
+        </w:rPr>
+        <w:t>This has been explained as part</w:t>
+      </w:r>
+      <w:r>
+        <w:rPr>
+          <w:color w:val="2F5496" w:themeColor="accent1" w:themeShade="BF"/>
+        </w:rPr>
+        <w:t xml:space="preserve"> </w:t>
+      </w:r>
+      <w:r>
+        <w:rPr>
+          <w:color w:val="2F5496" w:themeColor="accent1" w:themeShade="BF"/>
+        </w:rPr>
+        <w:t xml:space="preserve">of “Working with the Kaggle </w:t>
+      </w:r>
+      <w:proofErr w:type="spellStart"/>
+      <w:r>
+        <w:rPr>
+          <w:color w:val="2F5496" w:themeColor="accent1" w:themeShade="BF"/>
+        </w:rPr>
+        <w:t>InClass</w:t>
+      </w:r>
+      <w:proofErr w:type="spellEnd"/>
+      <w:r>
+        <w:rPr>
+          <w:color w:val="2F5496" w:themeColor="accent1" w:themeShade="BF"/>
+        </w:rPr>
+        <w:t xml:space="preserve"> platform” section.</w:t>
+      </w:r>
+    </w:p>
+    <w:p>
+      <w:pPr>
+        <w:ind w:firstLine="720"/>
+      </w:pPr>
+    </w:p>
     <w:p>
       <w:pPr>
         <w:pStyle w:val="ListParagraph"/>
@@ -1242,19 +1473,23 @@
         <w:t>I would argue for a data display/analysis that shows for each individual student the difference between their performance score on their "treatment" questions versus their "non-treatment" questions, i.e. the classification students that did “better than expected” on classification questions, how many of those also did “better than expected” on the regression questions and so on.</w:t>
       </w:r>
     </w:p>
-    <w:p/>
-    <w:p>
-      <w:pPr>
-        <w:ind w:firstLine="720"/>
-        <w:rPr>
-          <w:color w:val="0070C0"/>
-        </w:rPr>
-      </w:pPr>
-      <w:r>
-        <w:rPr>
-          <w:color w:val="0070C0"/>
-        </w:rPr>
-        <w:t>JULIA</w:t>
+    <w:p>
+      <w:pPr>
+        <w:jc w:val="both"/>
+      </w:pPr>
+    </w:p>
+    <w:p>
+      <w:pPr>
+        <w:ind w:left="720"/>
+        <w:rPr>
+          <w:color w:val="0070C0"/>
+        </w:rPr>
+      </w:pPr>
+      <w:r>
+        <w:rPr>
+          <w:color w:val="0070C0"/>
+        </w:rPr>
+        <w:t xml:space="preserve">In the revised version Figure 4: Students performance in classification and regression questions by competition type, has been add discussed as part of Engagement section. </w:t>
       </w:r>
     </w:p>
     <w:sectPr>
@@ -1949,6 +2184,7 @@
   <w:style w:type="character" w:default="1" w:styleId="DefaultParagraphFont">
     <w:name w:val="Default Paragraph Font"/>
     <w:uiPriority w:val="1"/>
+    <w:semiHidden/>
     <w:unhideWhenUsed/>
   </w:style>
   <w:style w:type="table" w:default="1" w:styleId="TableNormal">

</xml_diff>

<commit_message>
final changes to address reviwers comments + move figure4
</commit_message>
<xml_diff>
--- a/Response to reviewers.docx
+++ b/Response to reviewers.docx
@@ -146,8 +146,6 @@
           <w:color w:val="0070C0"/>
         </w:rPr>
       </w:pPr>
-      <w:bookmarkStart w:id="0" w:name="_GoBack"/>
-      <w:bookmarkEnd w:id="0"/>
       <w:r>
         <w:rPr>
           <w:color w:val="0070C0"/>
@@ -191,28 +189,46 @@
       <w:pPr>
         <w:ind w:firstLine="720"/>
         <w:rPr>
-          <w:color w:val="2F5496" w:themeColor="accent1" w:themeShade="BF"/>
-        </w:rPr>
-      </w:pPr>
-      <w:r>
-        <w:rPr>
-          <w:color w:val="2F5496" w:themeColor="accent1" w:themeShade="BF"/>
+          <w:color w:val="FF0000"/>
+        </w:rPr>
+      </w:pPr>
+      <w:r>
+        <w:rPr>
+          <w:color w:val="FF0000"/>
         </w:rPr>
         <w:t xml:space="preserve">DI Experience with </w:t>
       </w:r>
-      <w:proofErr w:type="spellStart"/>
-      <w:r>
-        <w:rPr>
-          <w:color w:val="2F5496" w:themeColor="accent1" w:themeShade="BF"/>
-        </w:rPr>
-        <w:t>kaggle</w:t>
-      </w:r>
-      <w:proofErr w:type="spellEnd"/>
-      <w:r>
-        <w:rPr>
-          <w:color w:val="2F5496" w:themeColor="accent1" w:themeShade="BF"/>
-        </w:rPr>
-        <w:t xml:space="preserve"> in this class and others</w:t>
+      <w:r>
+        <w:rPr>
+          <w:color w:val="FF0000"/>
+        </w:rPr>
+        <w:t>K</w:t>
+      </w:r>
+      <w:r>
+        <w:rPr>
+          <w:color w:val="FF0000"/>
+        </w:rPr>
+        <w:t>aggle in this class and others</w:t>
+      </w:r>
+      <w:r>
+        <w:rPr>
+          <w:color w:val="FF0000"/>
+        </w:rPr>
+        <w:t xml:space="preserve"> (Do we want to </w:t>
+      </w:r>
+      <w:proofErr w:type="gramStart"/>
+      <w:r>
+        <w:rPr>
+          <w:color w:val="FF0000"/>
+        </w:rPr>
+        <w:t>add ?</w:t>
+      </w:r>
+      <w:proofErr w:type="gramEnd"/>
+      <w:r>
+        <w:rPr>
+          <w:color w:val="FF0000"/>
+        </w:rPr>
+        <w:t>)</w:t>
       </w:r>
     </w:p>
     <w:p/>
@@ -250,15 +266,151 @@
       <w:pPr>
         <w:ind w:firstLine="720"/>
         <w:rPr>
-          <w:color w:val="2F5496" w:themeColor="accent1" w:themeShade="BF"/>
-        </w:rPr>
-      </w:pPr>
-      <w:r>
-        <w:rPr>
-          <w:color w:val="2F5496" w:themeColor="accent1" w:themeShade="BF"/>
+          <w:color w:val="FF0000"/>
+        </w:rPr>
+      </w:pPr>
+      <w:r>
+        <w:rPr>
+          <w:color w:val="FF0000"/>
         </w:rPr>
         <w:t>DI on ETC2420</w:t>
       </w:r>
+    </w:p>
+    <w:p>
+      <w:pPr>
+        <w:ind w:firstLine="720"/>
+        <w:rPr>
+          <w:color w:val="FF0000"/>
+        </w:rPr>
+      </w:pPr>
+    </w:p>
+    <w:p>
+      <w:pPr>
+        <w:ind w:firstLine="720"/>
+        <w:rPr>
+          <w:color w:val="FF0000"/>
+        </w:rPr>
+      </w:pPr>
+      <w:r>
+        <w:rPr>
+          <w:color w:val="FF0000"/>
+        </w:rPr>
+        <w:t>Julia’s comments</w:t>
+      </w:r>
+      <w:r>
+        <w:rPr>
+          <w:color w:val="FF0000"/>
+          <w:sz w:val="28"/>
+          <w:szCs w:val="28"/>
+        </w:rPr>
+        <w:t xml:space="preserve"> </w:t>
+      </w:r>
+      <w:r>
+        <w:rPr>
+          <w:color w:val="FF0000"/>
+        </w:rPr>
+        <w:t>to discuss with Di</w:t>
+      </w:r>
+      <w:r>
+        <w:rPr>
+          <w:color w:val="FF0000"/>
+        </w:rPr>
+        <w:t>:</w:t>
+      </w:r>
+    </w:p>
+    <w:p>
+      <w:pPr>
+        <w:ind w:firstLine="720"/>
+        <w:rPr>
+          <w:color w:val="2F5496" w:themeColor="accent1" w:themeShade="BF"/>
+        </w:rPr>
+      </w:pPr>
+      <w:r>
+        <w:rPr>
+          <w:color w:val="2F5496" w:themeColor="accent1" w:themeShade="BF"/>
+        </w:rPr>
+        <w:t>The confounder issue was addressed in “Participants” and “Performances” sections.</w:t>
+      </w:r>
+      <w:r>
+        <w:rPr>
+          <w:color w:val="2F5496" w:themeColor="accent1" w:themeShade="BF"/>
+        </w:rPr>
+        <w:t xml:space="preserve"> Future Work sections was add</w:t>
+      </w:r>
+      <w:bookmarkStart w:id="0" w:name="_GoBack"/>
+      <w:bookmarkEnd w:id="0"/>
+      <w:r>
+        <w:rPr>
+          <w:color w:val="2F5496" w:themeColor="accent1" w:themeShade="BF"/>
+        </w:rPr>
+        <w:t xml:space="preserve">. </w:t>
+      </w:r>
+    </w:p>
+    <w:p>
+      <w:pPr>
+        <w:ind w:left="720"/>
+        <w:rPr>
+          <w:color w:val="FF0000"/>
+        </w:rPr>
+      </w:pPr>
+      <w:r>
+        <w:rPr>
+          <w:color w:val="FF0000"/>
+        </w:rPr>
+        <w:t>Other limitations - ….</w:t>
+      </w:r>
+    </w:p>
+    <w:p>
+      <w:pPr>
+        <w:pStyle w:val="ListParagraph"/>
+        <w:numPr>
+          <w:ilvl w:val="0"/>
+          <w:numId w:val="5"/>
+        </w:numPr>
+        <w:rPr>
+          <w:color w:val="FF0000"/>
+        </w:rPr>
+      </w:pPr>
+      <w:r>
+        <w:rPr>
+          <w:color w:val="FF0000"/>
+        </w:rPr>
+        <w:t>At the seminar, someone noted that the fact that we artificially generated some variables in the Melbourne Price dataset is cheating.  I personally find this acceptable in pedagogical settings.</w:t>
+      </w:r>
+    </w:p>
+    <w:p>
+      <w:pPr>
+        <w:pStyle w:val="ListParagraph"/>
+        <w:numPr>
+          <w:ilvl w:val="0"/>
+          <w:numId w:val="5"/>
+        </w:numPr>
+        <w:rPr>
+          <w:color w:val="FF0000"/>
+        </w:rPr>
+      </w:pPr>
+      <w:r>
+        <w:rPr>
+          <w:color w:val="FF0000"/>
+        </w:rPr>
+        <w:t xml:space="preserve">In the future work, it is worth to consider asking students to perform a short quiz to test their understanding of the material before and after the competition. It will provide additional base line to the prior knowledge before the competition. It will also help assess how much their understanding of the material improved due to the competition.  </w:t>
+      </w:r>
+    </w:p>
+    <w:p>
+      <w:pPr>
+        <w:ind w:firstLine="720"/>
+        <w:rPr>
+          <w:color w:val="2F5496" w:themeColor="accent1" w:themeShade="BF"/>
+        </w:rPr>
+      </w:pPr>
+    </w:p>
+    <w:p>
+      <w:pPr>
+        <w:ind w:firstLine="720"/>
+        <w:rPr>
+          <w:color w:val="2F5496" w:themeColor="accent1" w:themeShade="BF"/>
+        </w:rPr>
+      </w:pPr>
     </w:p>
     <w:p/>
     <w:p>
@@ -286,12 +438,12 @@
       <w:pPr>
         <w:ind w:firstLine="720"/>
         <w:rPr>
-          <w:color w:val="2F5496" w:themeColor="accent1" w:themeShade="BF"/>
-        </w:rPr>
-      </w:pPr>
-      <w:r>
-        <w:rPr>
-          <w:color w:val="FF0000"/>
+          <w:color w:val="0070C0"/>
+        </w:rPr>
+      </w:pPr>
+      <w:r>
+        <w:rPr>
+          <w:color w:val="0070C0"/>
         </w:rPr>
         <w:t>Fixed</w:t>
       </w:r>
@@ -331,12 +483,12 @@
       <w:pPr>
         <w:ind w:firstLine="720"/>
         <w:rPr>
-          <w:color w:val="2F5496" w:themeColor="accent1" w:themeShade="BF"/>
-        </w:rPr>
-      </w:pPr>
-      <w:r>
-        <w:rPr>
-          <w:color w:val="FF0000"/>
+          <w:color w:val="0070C0"/>
+        </w:rPr>
+      </w:pPr>
+      <w:r>
+        <w:rPr>
+          <w:color w:val="0070C0"/>
         </w:rPr>
         <w:t>Added several sentences.</w:t>
       </w:r>
@@ -430,7 +582,19 @@
         <w:rPr>
           <w:color w:val="0070C0"/>
         </w:rPr>
-        <w:t xml:space="preserve">Fair comment, we can change the question wording at this </w:t>
+        <w:t>Fair comment, we can</w:t>
+      </w:r>
+      <w:r>
+        <w:rPr>
+          <w:color w:val="0070C0"/>
+        </w:rPr>
+        <w:t>’t</w:t>
+      </w:r>
+      <w:r>
+        <w:rPr>
+          <w:color w:val="0070C0"/>
+        </w:rPr>
+        <w:t xml:space="preserve"> change the question wording at this </w:t>
       </w:r>
       <w:r>
         <w:rPr>
@@ -490,30 +654,30 @@
       <w:pPr>
         <w:ind w:left="720"/>
         <w:rPr>
-          <w:color w:val="FF0000"/>
-        </w:rPr>
-      </w:pPr>
-      <w:r>
-        <w:rPr>
-          <w:color w:val="FF0000"/>
+          <w:color w:val="0070C0"/>
+        </w:rPr>
+      </w:pPr>
+      <w:r>
+        <w:rPr>
+          <w:color w:val="0070C0"/>
         </w:rPr>
         <w:t>Revised the introduction to address this</w:t>
       </w:r>
       <w:r>
         <w:rPr>
-          <w:color w:val="FF0000"/>
+          <w:color w:val="0070C0"/>
         </w:rPr>
         <w:t>. Expanded the literature review</w:t>
       </w:r>
       <w:r>
         <w:rPr>
-          <w:color w:val="FF0000"/>
+          <w:color w:val="0070C0"/>
         </w:rPr>
         <w:t>.</w:t>
       </w:r>
       <w:r>
         <w:rPr>
-          <w:color w:val="FF0000"/>
+          <w:color w:val="0070C0"/>
         </w:rPr>
         <w:t xml:space="preserve"> </w:t>
       </w:r>
@@ -535,6 +699,7 @@
           <w:i/>
           <w:iCs/>
         </w:rPr>
+        <w:lastRenderedPageBreak/>
         <w:t>The article does not provide details regarding the implementation/administration of the competition in a classroom setting, and lacks practical guidelines for teachers of statistics and data science. Thus, in the current form it has little to offer if the reader considers replicating Kaggle competitions in her/his classroom. Some of the important details that are left out of the article include but are not limited to the time and involvement required from the instructor from start to finish; the format of instructor’s involvement with students/teams; time in the semester (start? middle? end?) when the projects get assigned; presence of a teaching assistant (TA), etc.</w:t>
       </w:r>
     </w:p>
@@ -670,19 +835,7 @@
         <w:rPr>
           <w:color w:val="2F5496" w:themeColor="accent1" w:themeShade="BF"/>
         </w:rPr>
-        <w:t xml:space="preserve"> as part of “</w:t>
-      </w:r>
-      <w:r>
-        <w:rPr>
-          <w:color w:val="2F5496" w:themeColor="accent1" w:themeShade="BF"/>
-        </w:rPr>
-        <w:t>Competition data</w:t>
-      </w:r>
-      <w:r>
-        <w:rPr>
-          <w:color w:val="2F5496" w:themeColor="accent1" w:themeShade="BF"/>
-        </w:rPr>
-        <w:t>” section.</w:t>
+        <w:t xml:space="preserve"> as part of “Competition data” section.</w:t>
       </w:r>
     </w:p>
     <w:p/>
@@ -711,14 +864,41 @@
       <w:pPr>
         <w:ind w:firstLine="720"/>
         <w:rPr>
-          <w:color w:val="0070C0"/>
-        </w:rPr>
-      </w:pPr>
-      <w:r>
-        <w:rPr>
-          <w:color w:val="0070C0"/>
+          <w:color w:val="FF0000"/>
+        </w:rPr>
+      </w:pPr>
+      <w:r>
+        <w:rPr>
+          <w:color w:val="FF0000"/>
         </w:rPr>
         <w:t>DI</w:t>
+      </w:r>
+    </w:p>
+    <w:p>
+      <w:pPr>
+        <w:ind w:firstLine="720"/>
+        <w:rPr>
+          <w:color w:val="FF0000"/>
+        </w:rPr>
+      </w:pPr>
+      <w:r>
+        <w:rPr>
+          <w:color w:val="FF0000"/>
+        </w:rPr>
+        <w:t>Julia’s comment: potentially addressed in 2.4 “working with Kaggle”, 2</w:t>
+      </w:r>
+      <w:r>
+        <w:rPr>
+          <w:color w:val="FF0000"/>
+          <w:vertAlign w:val="superscript"/>
+        </w:rPr>
+        <w:t>nd</w:t>
+      </w:r>
+      <w:r>
+        <w:rPr>
+          <w:color w:val="FF0000"/>
+        </w:rPr>
+        <w:t xml:space="preserve"> para.</w:t>
       </w:r>
     </w:p>
     <w:p/>
@@ -766,19 +946,7 @@
         <w:rPr>
           <w:color w:val="2F5496" w:themeColor="accent1" w:themeShade="BF"/>
         </w:rPr>
-        <w:t xml:space="preserve"> as part of “</w:t>
-      </w:r>
-      <w:r>
-        <w:rPr>
-          <w:color w:val="2F5496" w:themeColor="accent1" w:themeShade="BF"/>
-        </w:rPr>
-        <w:t>Participants</w:t>
-      </w:r>
-      <w:r>
-        <w:rPr>
-          <w:color w:val="2F5496" w:themeColor="accent1" w:themeShade="BF"/>
-        </w:rPr>
-        <w:t>” section.</w:t>
+        <w:t xml:space="preserve"> as part of “Participants” section.</w:t>
       </w:r>
     </w:p>
     <w:p/>
@@ -799,7 +967,15 @@
           <w:i/>
           <w:iCs/>
         </w:rPr>
-        <w:t>In the second paragraph of section 3.1, as well as in section 4.1 authors note/imply that the postgrad cohort in ETC2420 took part in the Kaggle challenge while the undergraduate cohort was used as the control group. This could introduce confounding, as the average quantitative preparedness in the postgraduate cohort could be significantly higher than that of the undergraduate group prior to the Kaggle challenge. As such, the choice of the undergraduate cohort could be inappropriate as a control group.</w:t>
+        <w:t xml:space="preserve">In the second paragraph of section 3.1, as well as in section 4.1 authors note/imply that the postgrad cohort in ETC2420 took part in the Kaggle challenge while the undergraduate cohort was used as the control group. This could introduce confounding, as the average quantitative preparedness in the postgraduate cohort could be significantly higher than that </w:t>
+      </w:r>
+      <w:r>
+        <w:rPr>
+          <w:i/>
+          <w:iCs/>
+        </w:rPr>
+        <w:lastRenderedPageBreak/>
+        <w:t>of the undergraduate group prior to the Kaggle challenge. As such, the choice of the undergraduate cohort could be inappropriate as a control group.</w:t>
       </w:r>
     </w:p>
     <w:p>
@@ -811,19 +987,19 @@
       </w:pPr>
       <w:r>
         <w:rPr>
-          <w:color w:val="FF0000"/>
+          <w:color w:val="0070C0"/>
         </w:rPr>
         <w:t xml:space="preserve">This has been explained in the revised experimental </w:t>
       </w:r>
       <w:r>
         <w:rPr>
-          <w:color w:val="FF0000"/>
+          <w:color w:val="0070C0"/>
         </w:rPr>
         <w:t>setup where participants are described</w:t>
       </w:r>
       <w:r>
         <w:rPr>
-          <w:color w:val="FF0000"/>
+          <w:color w:val="0070C0"/>
         </w:rPr>
         <w:t xml:space="preserve">. </w:t>
       </w:r>
@@ -852,20 +1028,14 @@
       <w:pPr>
         <w:ind w:left="720"/>
         <w:rPr>
-          <w:color w:val="FF0000"/>
-        </w:rPr>
-      </w:pPr>
-      <w:r>
-        <w:rPr>
-          <w:color w:val="FF0000"/>
-        </w:rPr>
-        <w:t>Both exams have been added in supplementary materials</w:t>
-      </w:r>
-      <w:r>
-        <w:rPr>
-          <w:color w:val="FF0000"/>
-        </w:rPr>
-        <w:t xml:space="preserve">. </w:t>
+          <w:color w:val="0070C0"/>
+        </w:rPr>
+      </w:pPr>
+      <w:r>
+        <w:rPr>
+          <w:color w:val="0070C0"/>
+        </w:rPr>
+        <w:t xml:space="preserve">Both exams have been added in supplementary materials. </w:t>
       </w:r>
     </w:p>
     <w:p>
@@ -885,15 +1055,7 @@
           <w:i/>
           <w:iCs/>
         </w:rPr>
-        <w:t xml:space="preserve">In section 3.1 authors introduce the metric that they use in the assessment of student performance. As authors discuss in the third paragraph of section 3.1, the constructed metric measures the consistency of students’ performance on a specific set of questions in relation to the overall exam performance. Subsequently authors use the defined metric for the assessment of performance, and attribute change in medians to improved performance (e.g. second paragraph of section 4.2). In reviewer’s view, change in medians shows change in consistency of performance, and that does not necessarily translate to improvement in learning. It is possible to construct a hypothetical example where the defined metric increases without any change in the performance on the regression- (or equivalently classification-) related part. It is not clear why authors used the “ratio” metric, as opposed to, for example, simply the percentage of the possible points received on a specific subset of </w:t>
-      </w:r>
-      <w:r>
-        <w:rPr>
-          <w:i/>
-          <w:iCs/>
-        </w:rPr>
-        <w:lastRenderedPageBreak/>
-        <w:t>questions (</w:t>
+        <w:t>In section 3.1 authors introduce the metric that they use in the assessment of student performance. As authors discuss in the third paragraph of section 3.1, the constructed metric measures the consistency of students’ performance on a specific set of questions in relation to the overall exam performance. Subsequently authors use the defined metric for the assessment of performance, and attribute change in medians to improved performance (e.g. second paragraph of section 4.2). In reviewer’s view, change in medians shows change in consistency of performance, and that does not necessarily translate to improvement in learning. It is possible to construct a hypothetical example where the defined metric increases without any change in the performance on the regression- (or equivalently classification-) related part. It is not clear why authors used the “ratio” metric, as opposed to, for example, simply the percentage of the possible points received on a specific subset of questions (</w:t>
       </w:r>
       <w:proofErr w:type="spellStart"/>
       <w:r>
@@ -949,19 +1111,7 @@
         <w:rPr>
           <w:color w:val="2F5496" w:themeColor="accent1" w:themeShade="BF"/>
         </w:rPr>
-        <w:t>This has been addressed as part of “</w:t>
-      </w:r>
-      <w:r>
-        <w:rPr>
-          <w:color w:val="2F5496" w:themeColor="accent1" w:themeShade="BF"/>
-        </w:rPr>
-        <w:t>Performance</w:t>
-      </w:r>
-      <w:r>
-        <w:rPr>
-          <w:color w:val="2F5496" w:themeColor="accent1" w:themeShade="BF"/>
-        </w:rPr>
-        <w:t>” section.</w:t>
+        <w:t>This has been addressed as part of “Performance” section.</w:t>
       </w:r>
     </w:p>
     <w:p/>
@@ -991,6 +1141,7 @@
         <w:rPr>
           <w:i/>
           <w:iCs/>
+          <w:color w:val="0070C0"/>
         </w:rPr>
       </w:pPr>
     </w:p>
@@ -1000,31 +1151,32 @@
         <w:rPr>
           <w:i/>
           <w:iCs/>
-        </w:rPr>
-      </w:pPr>
-      <w:r>
-        <w:rPr>
-          <w:color w:val="FF0000"/>
+          <w:color w:val="0070C0"/>
+        </w:rPr>
+      </w:pPr>
+      <w:r>
+        <w:rPr>
+          <w:color w:val="0070C0"/>
         </w:rPr>
         <w:t xml:space="preserve">They do match. It doesn’t look like it from the scales on the boxplot, but double checking the calculations, they are correct. These are automatically calculated, and the code is in the </w:t>
       </w:r>
       <w:proofErr w:type="spellStart"/>
       <w:r>
         <w:rPr>
-          <w:color w:val="FF0000"/>
+          <w:color w:val="0070C0"/>
         </w:rPr>
         <w:t>Rmd</w:t>
       </w:r>
       <w:proofErr w:type="spellEnd"/>
       <w:r>
         <w:rPr>
-          <w:color w:val="FF0000"/>
+          <w:color w:val="0070C0"/>
         </w:rPr>
         <w:t xml:space="preserve"> document that generates the paper. </w:t>
       </w:r>
       <w:r>
         <w:rPr>
-          <w:color w:val="FF0000"/>
+          <w:color w:val="0070C0"/>
         </w:rPr>
         <w:t>The numbers in the table are manually entered, but they match what the code for the boxplot produces.</w:t>
       </w:r>
@@ -1067,31 +1219,8 @@
         <w:rPr>
           <w:color w:val="2F5496" w:themeColor="accent1" w:themeShade="BF"/>
         </w:rPr>
-        <w:t xml:space="preserve">This has been </w:t>
-      </w:r>
-      <w:r>
-        <w:rPr>
-          <w:color w:val="2F5496" w:themeColor="accent1" w:themeShade="BF"/>
-        </w:rPr>
-        <w:t>explained</w:t>
-      </w:r>
-      <w:r>
-        <w:rPr>
-          <w:color w:val="2F5496" w:themeColor="accent1" w:themeShade="BF"/>
-        </w:rPr>
-        <w:t xml:space="preserve"> as part of “</w:t>
-      </w:r>
-      <w:r>
-        <w:rPr>
-          <w:color w:val="2F5496" w:themeColor="accent1" w:themeShade="BF"/>
-        </w:rPr>
-        <w:t>competition data</w:t>
-      </w:r>
-      <w:r>
-        <w:rPr>
-          <w:color w:val="2F5496" w:themeColor="accent1" w:themeShade="BF"/>
-        </w:rPr>
-        <w:t>” section.</w:t>
+        <w:lastRenderedPageBreak/>
+        <w:t>This has been explained as part of “competition data” section.</w:t>
       </w:r>
     </w:p>
     <w:p/>
@@ -1127,19 +1256,7 @@
         <w:rPr>
           <w:color w:val="2F5496" w:themeColor="accent1" w:themeShade="BF"/>
         </w:rPr>
-        <w:t>This has been explained as part of “</w:t>
-      </w:r>
-      <w:r>
-        <w:rPr>
-          <w:color w:val="2F5496" w:themeColor="accent1" w:themeShade="BF"/>
-        </w:rPr>
-        <w:t>Interest</w:t>
-      </w:r>
-      <w:r>
-        <w:rPr>
-          <w:color w:val="2F5496" w:themeColor="accent1" w:themeShade="BF"/>
-        </w:rPr>
-        <w:t>” section.</w:t>
+        <w:t>This has been explained as part of “Interest” section.</w:t>
       </w:r>
     </w:p>
     <w:p/>
@@ -1175,25 +1292,7 @@
         <w:rPr>
           <w:color w:val="0070C0"/>
         </w:rPr>
-        <w:t xml:space="preserve">One student eventually didn’t sit the exams and one student didn’t participated in the competition. </w:t>
-      </w:r>
-      <w:r>
-        <w:rPr>
-          <w:color w:val="0070C0"/>
-        </w:rPr>
-        <w:t>This has been explained as part of “</w:t>
-      </w:r>
-      <w:r>
-        <w:rPr>
-          <w:color w:val="0070C0"/>
-        </w:rPr>
-        <w:t>Participants</w:t>
-      </w:r>
-      <w:r>
-        <w:rPr>
-          <w:color w:val="0070C0"/>
-        </w:rPr>
-        <w:t>” section.</w:t>
+        <w:t>One student eventually didn’t sit the exams and one student didn’t participated in the competition. This has been explained as part of “Participants” section.</w:t>
       </w:r>
     </w:p>
     <w:p/>
@@ -1214,7 +1313,6 @@
           <w:i/>
           <w:iCs/>
         </w:rPr>
-        <w:lastRenderedPageBreak/>
         <w:t>Further details behind Kaggle including but not limited to examples of popular datasets/competitions that it has hosted, data contributors, the motivation for contributing data, and the consequences of winning a competition or scoring high – would be helpful in the introduction.</w:t>
       </w:r>
     </w:p>
@@ -1227,19 +1325,7 @@
         <w:rPr>
           <w:color w:val="2F5496" w:themeColor="accent1" w:themeShade="BF"/>
         </w:rPr>
-        <w:t>This has been explained as part of “</w:t>
-      </w:r>
-      <w:r>
-        <w:rPr>
-          <w:color w:val="2F5496" w:themeColor="accent1" w:themeShade="BF"/>
-        </w:rPr>
-        <w:t>Introduction</w:t>
-      </w:r>
-      <w:r>
-        <w:rPr>
-          <w:color w:val="2F5496" w:themeColor="accent1" w:themeShade="BF"/>
-        </w:rPr>
-        <w:t>” section.</w:t>
+        <w:t>This has been explained as part of “Introduction” section.</w:t>
       </w:r>
     </w:p>
     <w:p>
@@ -1385,19 +1471,7 @@
         <w:rPr>
           <w:color w:val="2F5496" w:themeColor="accent1" w:themeShade="BF"/>
         </w:rPr>
-        <w:t>This has been explained as part</w:t>
-      </w:r>
-      <w:r>
-        <w:rPr>
-          <w:color w:val="2F5496" w:themeColor="accent1" w:themeShade="BF"/>
-        </w:rPr>
-        <w:t xml:space="preserve"> </w:t>
-      </w:r>
-      <w:r>
-        <w:rPr>
-          <w:color w:val="2F5496" w:themeColor="accent1" w:themeShade="BF"/>
-        </w:rPr>
-        <w:t xml:space="preserve">of “Working with the Kaggle </w:t>
+        <w:t xml:space="preserve">This has been explained as part of “Working with the Kaggle </w:t>
       </w:r>
       <w:proofErr w:type="spellStart"/>
       <w:r>
@@ -1448,7 +1522,7 @@
       </w:pPr>
       <w:r>
         <w:rPr>
-          <w:color w:val="FF0000"/>
+          <w:color w:val="0070C0"/>
         </w:rPr>
         <w:t xml:space="preserve">This has been explained. </w:t>
       </w:r>
@@ -1489,7 +1563,33 @@
         <w:rPr>
           <w:color w:val="0070C0"/>
         </w:rPr>
-        <w:t xml:space="preserve">In the revised version Figure 4: Students performance in classification and regression questions by competition type, has been add discussed as part of Engagement section. </w:t>
+        <w:t xml:space="preserve">In the revised version Figure </w:t>
+      </w:r>
+      <w:r>
+        <w:rPr>
+          <w:color w:val="0070C0"/>
+        </w:rPr>
+        <w:t>3</w:t>
+      </w:r>
+      <w:r>
+        <w:rPr>
+          <w:color w:val="0070C0"/>
+        </w:rPr>
+        <w:t xml:space="preserve">: Students performance in classification and regression questions by competition type, has been add discussed as part of </w:t>
+      </w:r>
+      <w:proofErr w:type="spellStart"/>
+      <w:r>
+        <w:rPr>
+          <w:color w:val="0070C0"/>
+        </w:rPr>
+        <w:t>Perfornce</w:t>
+      </w:r>
+      <w:proofErr w:type="spellEnd"/>
+      <w:r>
+        <w:rPr>
+          <w:color w:val="0070C0"/>
+        </w:rPr>
+        <w:t xml:space="preserve"> section. </w:t>
       </w:r>
     </w:p>
     <w:sectPr>
@@ -1594,6 +1694,119 @@
     </w:lvl>
   </w:abstractNum>
   <w:abstractNum w:abstractNumId="1" w15:restartNumberingAfterBreak="0">
+    <w:nsid w:val="06A80527"/>
+    <w:multiLevelType w:val="hybridMultilevel"/>
+    <w:tmpl w:val="67327E08"/>
+    <w:lvl w:ilvl="0" w:tplc="D0C819CE">
+      <w:start w:val="6"/>
+      <w:numFmt w:val="bullet"/>
+      <w:lvlText w:val=""/>
+      <w:lvlJc w:val="left"/>
+      <w:pPr>
+        <w:ind w:left="720" w:hanging="360"/>
+      </w:pPr>
+      <w:rPr>
+        <w:rFonts w:ascii="Symbol" w:eastAsiaTheme="minorHAnsi" w:hAnsi="Symbol" w:cstheme="minorBidi" w:hint="default"/>
+      </w:rPr>
+    </w:lvl>
+    <w:lvl w:ilvl="1" w:tplc="0C090003">
+      <w:start w:val="1"/>
+      <w:numFmt w:val="bullet"/>
+      <w:lvlText w:val="o"/>
+      <w:lvlJc w:val="left"/>
+      <w:pPr>
+        <w:ind w:left="1440" w:hanging="360"/>
+      </w:pPr>
+      <w:rPr>
+        <w:rFonts w:ascii="Courier New" w:hAnsi="Courier New" w:cs="Courier New" w:hint="default"/>
+      </w:rPr>
+    </w:lvl>
+    <w:lvl w:ilvl="2" w:tplc="0C090005">
+      <w:start w:val="1"/>
+      <w:numFmt w:val="bullet"/>
+      <w:lvlText w:val=""/>
+      <w:lvlJc w:val="left"/>
+      <w:pPr>
+        <w:ind w:left="2160" w:hanging="360"/>
+      </w:pPr>
+      <w:rPr>
+        <w:rFonts w:ascii="Wingdings" w:hAnsi="Wingdings" w:hint="default"/>
+      </w:rPr>
+    </w:lvl>
+    <w:lvl w:ilvl="3" w:tplc="0C090001">
+      <w:start w:val="1"/>
+      <w:numFmt w:val="bullet"/>
+      <w:lvlText w:val=""/>
+      <w:lvlJc w:val="left"/>
+      <w:pPr>
+        <w:ind w:left="2880" w:hanging="360"/>
+      </w:pPr>
+      <w:rPr>
+        <w:rFonts w:ascii="Symbol" w:hAnsi="Symbol" w:hint="default"/>
+      </w:rPr>
+    </w:lvl>
+    <w:lvl w:ilvl="4" w:tplc="0C090003">
+      <w:start w:val="1"/>
+      <w:numFmt w:val="bullet"/>
+      <w:lvlText w:val="o"/>
+      <w:lvlJc w:val="left"/>
+      <w:pPr>
+        <w:ind w:left="3600" w:hanging="360"/>
+      </w:pPr>
+      <w:rPr>
+        <w:rFonts w:ascii="Courier New" w:hAnsi="Courier New" w:cs="Courier New" w:hint="default"/>
+      </w:rPr>
+    </w:lvl>
+    <w:lvl w:ilvl="5" w:tplc="0C090005">
+      <w:start w:val="1"/>
+      <w:numFmt w:val="bullet"/>
+      <w:lvlText w:val=""/>
+      <w:lvlJc w:val="left"/>
+      <w:pPr>
+        <w:ind w:left="4320" w:hanging="360"/>
+      </w:pPr>
+      <w:rPr>
+        <w:rFonts w:ascii="Wingdings" w:hAnsi="Wingdings" w:hint="default"/>
+      </w:rPr>
+    </w:lvl>
+    <w:lvl w:ilvl="6" w:tplc="0C090001">
+      <w:start w:val="1"/>
+      <w:numFmt w:val="bullet"/>
+      <w:lvlText w:val=""/>
+      <w:lvlJc w:val="left"/>
+      <w:pPr>
+        <w:ind w:left="5040" w:hanging="360"/>
+      </w:pPr>
+      <w:rPr>
+        <w:rFonts w:ascii="Symbol" w:hAnsi="Symbol" w:hint="default"/>
+      </w:rPr>
+    </w:lvl>
+    <w:lvl w:ilvl="7" w:tplc="0C090003">
+      <w:start w:val="1"/>
+      <w:numFmt w:val="bullet"/>
+      <w:lvlText w:val="o"/>
+      <w:lvlJc w:val="left"/>
+      <w:pPr>
+        <w:ind w:left="5760" w:hanging="360"/>
+      </w:pPr>
+      <w:rPr>
+        <w:rFonts w:ascii="Courier New" w:hAnsi="Courier New" w:cs="Courier New" w:hint="default"/>
+      </w:rPr>
+    </w:lvl>
+    <w:lvl w:ilvl="8" w:tplc="0C090005">
+      <w:start w:val="1"/>
+      <w:numFmt w:val="bullet"/>
+      <w:lvlText w:val=""/>
+      <w:lvlJc w:val="left"/>
+      <w:pPr>
+        <w:ind w:left="6480" w:hanging="360"/>
+      </w:pPr>
+      <w:rPr>
+        <w:rFonts w:ascii="Wingdings" w:hAnsi="Wingdings" w:hint="default"/>
+      </w:rPr>
+    </w:lvl>
+  </w:abstractNum>
+  <w:abstractNum w:abstractNumId="2" w15:restartNumberingAfterBreak="0">
     <w:nsid w:val="11CB3B2E"/>
     <w:multiLevelType w:val="hybridMultilevel"/>
     <w:tmpl w:val="F12268B2"/>
@@ -1682,7 +1895,7 @@
       </w:pPr>
     </w:lvl>
   </w:abstractNum>
-  <w:abstractNum w:abstractNumId="2" w15:restartNumberingAfterBreak="0">
+  <w:abstractNum w:abstractNumId="3" w15:restartNumberingAfterBreak="0">
     <w:nsid w:val="47BB0AEE"/>
     <w:multiLevelType w:val="hybridMultilevel"/>
     <w:tmpl w:val="F51840D6"/>
@@ -1769,16 +1982,135 @@
       <w:pPr>
         <w:ind w:left="6480" w:hanging="180"/>
       </w:pPr>
+    </w:lvl>
+  </w:abstractNum>
+  <w:abstractNum w:abstractNumId="4" w15:restartNumberingAfterBreak="0">
+    <w:nsid w:val="65B94170"/>
+    <w:multiLevelType w:val="hybridMultilevel"/>
+    <w:tmpl w:val="AFC80374"/>
+    <w:lvl w:ilvl="0" w:tplc="0C090001">
+      <w:start w:val="1"/>
+      <w:numFmt w:val="bullet"/>
+      <w:lvlText w:val=""/>
+      <w:lvlJc w:val="left"/>
+      <w:pPr>
+        <w:ind w:left="1440" w:hanging="360"/>
+      </w:pPr>
+      <w:rPr>
+        <w:rFonts w:ascii="Symbol" w:hAnsi="Symbol" w:hint="default"/>
+      </w:rPr>
+    </w:lvl>
+    <w:lvl w:ilvl="1" w:tplc="0C090003">
+      <w:start w:val="1"/>
+      <w:numFmt w:val="bullet"/>
+      <w:lvlText w:val="o"/>
+      <w:lvlJc w:val="left"/>
+      <w:pPr>
+        <w:ind w:left="2160" w:hanging="360"/>
+      </w:pPr>
+      <w:rPr>
+        <w:rFonts w:ascii="Courier New" w:hAnsi="Courier New" w:cs="Courier New" w:hint="default"/>
+      </w:rPr>
+    </w:lvl>
+    <w:lvl w:ilvl="2" w:tplc="0C090005">
+      <w:start w:val="1"/>
+      <w:numFmt w:val="bullet"/>
+      <w:lvlText w:val=""/>
+      <w:lvlJc w:val="left"/>
+      <w:pPr>
+        <w:ind w:left="2880" w:hanging="360"/>
+      </w:pPr>
+      <w:rPr>
+        <w:rFonts w:ascii="Wingdings" w:hAnsi="Wingdings" w:hint="default"/>
+      </w:rPr>
+    </w:lvl>
+    <w:lvl w:ilvl="3" w:tplc="0C090001">
+      <w:start w:val="1"/>
+      <w:numFmt w:val="bullet"/>
+      <w:lvlText w:val=""/>
+      <w:lvlJc w:val="left"/>
+      <w:pPr>
+        <w:ind w:left="3600" w:hanging="360"/>
+      </w:pPr>
+      <w:rPr>
+        <w:rFonts w:ascii="Symbol" w:hAnsi="Symbol" w:hint="default"/>
+      </w:rPr>
+    </w:lvl>
+    <w:lvl w:ilvl="4" w:tplc="0C090003" w:tentative="1">
+      <w:start w:val="1"/>
+      <w:numFmt w:val="bullet"/>
+      <w:lvlText w:val="o"/>
+      <w:lvlJc w:val="left"/>
+      <w:pPr>
+        <w:ind w:left="4320" w:hanging="360"/>
+      </w:pPr>
+      <w:rPr>
+        <w:rFonts w:ascii="Courier New" w:hAnsi="Courier New" w:cs="Courier New" w:hint="default"/>
+      </w:rPr>
+    </w:lvl>
+    <w:lvl w:ilvl="5" w:tplc="0C090005" w:tentative="1">
+      <w:start w:val="1"/>
+      <w:numFmt w:val="bullet"/>
+      <w:lvlText w:val=""/>
+      <w:lvlJc w:val="left"/>
+      <w:pPr>
+        <w:ind w:left="5040" w:hanging="360"/>
+      </w:pPr>
+      <w:rPr>
+        <w:rFonts w:ascii="Wingdings" w:hAnsi="Wingdings" w:hint="default"/>
+      </w:rPr>
+    </w:lvl>
+    <w:lvl w:ilvl="6" w:tplc="0C090001" w:tentative="1">
+      <w:start w:val="1"/>
+      <w:numFmt w:val="bullet"/>
+      <w:lvlText w:val=""/>
+      <w:lvlJc w:val="left"/>
+      <w:pPr>
+        <w:ind w:left="5760" w:hanging="360"/>
+      </w:pPr>
+      <w:rPr>
+        <w:rFonts w:ascii="Symbol" w:hAnsi="Symbol" w:hint="default"/>
+      </w:rPr>
+    </w:lvl>
+    <w:lvl w:ilvl="7" w:tplc="0C090003" w:tentative="1">
+      <w:start w:val="1"/>
+      <w:numFmt w:val="bullet"/>
+      <w:lvlText w:val="o"/>
+      <w:lvlJc w:val="left"/>
+      <w:pPr>
+        <w:ind w:left="6480" w:hanging="360"/>
+      </w:pPr>
+      <w:rPr>
+        <w:rFonts w:ascii="Courier New" w:hAnsi="Courier New" w:cs="Courier New" w:hint="default"/>
+      </w:rPr>
+    </w:lvl>
+    <w:lvl w:ilvl="8" w:tplc="0C090005" w:tentative="1">
+      <w:start w:val="1"/>
+      <w:numFmt w:val="bullet"/>
+      <w:lvlText w:val=""/>
+      <w:lvlJc w:val="left"/>
+      <w:pPr>
+        <w:ind w:left="7200" w:hanging="360"/>
+      </w:pPr>
+      <w:rPr>
+        <w:rFonts w:ascii="Wingdings" w:hAnsi="Wingdings" w:hint="default"/>
+      </w:rPr>
     </w:lvl>
   </w:abstractNum>
   <w:num w:numId="1">
     <w:abstractNumId w:val="0"/>
   </w:num>
   <w:num w:numId="2">
+    <w:abstractNumId w:val="2"/>
+  </w:num>
+  <w:num w:numId="3">
+    <w:abstractNumId w:val="3"/>
+  </w:num>
+  <w:num w:numId="4">
     <w:abstractNumId w:val="1"/>
   </w:num>
-  <w:num w:numId="3">
-    <w:abstractNumId w:val="2"/>
+  <w:num w:numId="5">
+    <w:abstractNumId w:val="4"/>
   </w:num>
 </w:numbering>
 </file>

</xml_diff>

<commit_message>
think we are done with revision. need to make all responses the same blue colour
</commit_message>
<xml_diff>
--- a/Response to reviewers.docx
+++ b/Response to reviewers.docx
@@ -18,16 +18,7 @@
           <w:sz w:val="24"/>
           <w:szCs w:val="24"/>
         </w:rPr>
-        <w:t>Response to reviewers</w:t>
-      </w:r>
-      <w:r>
-        <w:rPr>
-          <w:b/>
-          <w:bCs/>
-          <w:sz w:val="24"/>
-          <w:szCs w:val="24"/>
-        </w:rPr>
-        <w:t xml:space="preserve">: </w:t>
+        <w:t xml:space="preserve">Response to reviewers: </w:t>
       </w:r>
       <w:r>
         <w:rPr>
@@ -359,8 +350,6 @@
         </w:rPr>
         <w:t>3.1, 4.1</w:t>
       </w:r>
-      <w:bookmarkStart w:id="0" w:name="_GoBack"/>
-      <w:bookmarkEnd w:id="0"/>
       <w:r>
         <w:rPr>
           <w:color w:val="2F5496" w:themeColor="accent1" w:themeShade="BF"/>
@@ -473,7 +462,6 @@
         <w:t>Sentence misworded in line 29 page 9</w:t>
       </w:r>
     </w:p>
-    <w:p/>
     <w:p>
       <w:pPr>
         <w:ind w:firstLine="720"/>
@@ -488,7 +476,6 @@
         <w:t>Fixed</w:t>
       </w:r>
     </w:p>
-    <w:p/>
     <w:p>
       <w:pPr>
         <w:pStyle w:val="ListParagraph"/>
@@ -518,7 +505,6 @@
         <w:t xml:space="preserve"> in Figure 3, it would seem there is some non-linearity in a couple of the graphs.  I would like to see that mentioned and discussed.  It seems there is a point of diminishing return, in graphs E and F.</w:t>
       </w:r>
     </w:p>
-    <w:p/>
     <w:p>
       <w:pPr>
         <w:ind w:firstLine="720"/>
@@ -530,7 +516,13 @@
         <w:rPr>
           <w:color w:val="0070C0"/>
         </w:rPr>
-        <w:t>Added several sentences.</w:t>
+        <w:t>Added</w:t>
+      </w:r>
+      <w:r>
+        <w:rPr>
+          <w:color w:val="0070C0"/>
+        </w:rPr>
+        <w:t>.</w:t>
       </w:r>
     </w:p>
     <w:p>
@@ -610,7 +602,6 @@
         <w:t>Not at all engaged--- up to extremely engaged with choices in between.</w:t>
       </w:r>
     </w:p>
-    <w:p/>
     <w:p>
       <w:pPr>
         <w:ind w:left="720"/>
@@ -742,62 +733,20 @@
         <w:t>The article does not provide details regarding the implementation/administration of the competition in a classroom setting, and lacks practical guidelines for teachers of statistics and data science. Thus, in the current form it has little to offer if the reader considers replicating Kaggle competitions in her/his classroom. Some of the important details that are left out of the article include but are not limited to the time and involvement required from the instructor from start to finish; the format of instructor’s involvement with students/teams; time in the semester (start? middle? end?) when the projects get assigned; presence of a teaching assistant (TA), etc.</w:t>
       </w:r>
     </w:p>
-    <w:p/>
     <w:p>
       <w:pPr>
         <w:ind w:firstLine="720"/>
         <w:rPr>
-          <w:color w:val="2F5496" w:themeColor="accent1" w:themeShade="BF"/>
-        </w:rPr>
-      </w:pPr>
-      <w:r>
-        <w:rPr>
-          <w:color w:val="2F5496" w:themeColor="accent1" w:themeShade="BF"/>
-        </w:rPr>
-        <w:t xml:space="preserve">This has been </w:t>
-      </w:r>
-      <w:r>
-        <w:rPr>
-          <w:color w:val="2F5496" w:themeColor="accent1" w:themeShade="BF"/>
-        </w:rPr>
-        <w:t>explained</w:t>
-      </w:r>
-      <w:r>
-        <w:rPr>
-          <w:color w:val="2F5496" w:themeColor="accent1" w:themeShade="BF"/>
-        </w:rPr>
-        <w:t xml:space="preserve"> as part of “Working with the Kaggle </w:t>
-      </w:r>
-      <w:proofErr w:type="spellStart"/>
-      <w:r>
-        <w:rPr>
-          <w:color w:val="2F5496" w:themeColor="accent1" w:themeShade="BF"/>
-        </w:rPr>
-        <w:t>InClass</w:t>
-      </w:r>
-      <w:proofErr w:type="spellEnd"/>
-      <w:r>
-        <w:rPr>
-          <w:color w:val="2F5496" w:themeColor="accent1" w:themeShade="BF"/>
-        </w:rPr>
-        <w:t xml:space="preserve"> platform” section.</w:t>
-      </w:r>
-    </w:p>
-    <w:p>
-      <w:pPr>
-        <w:ind w:firstLine="720"/>
-        <w:rPr>
           <w:color w:val="002060"/>
         </w:rPr>
       </w:pPr>
       <w:r>
         <w:rPr>
-          <w:color w:val="002060"/>
-        </w:rPr>
-        <w:t xml:space="preserve"> (same as reviewer 1)</w:t>
-      </w:r>
-    </w:p>
-    <w:p/>
+          <w:color w:val="0070C0"/>
+        </w:rPr>
+        <w:t xml:space="preserve">Same comment as reviewer 1. Material has been added accordingly.  </w:t>
+      </w:r>
+    </w:p>
     <w:p>
       <w:pPr>
         <w:pStyle w:val="ListParagraph"/>
@@ -815,7 +764,6 @@
           <w:i/>
           <w:iCs/>
         </w:rPr>
-        <w:lastRenderedPageBreak/>
         <w:t xml:space="preserve">Many of the datasets on Kaggle are in need of </w:t>
       </w:r>
       <w:proofErr w:type="spellStart"/>
@@ -835,7 +783,6 @@
         <w:t>/cleaning prior to the application of predictive models. In authors’ view, should these tasks be carried out by instructors/TAs or left to students instead? What are the pros and cons of each of these approaches?</w:t>
       </w:r>
     </w:p>
-    <w:p/>
     <w:p>
       <w:pPr>
         <w:ind w:firstLine="720"/>
@@ -845,24 +792,25 @@
       </w:pPr>
       <w:r>
         <w:rPr>
-          <w:color w:val="2F5496" w:themeColor="accent1" w:themeShade="BF"/>
-        </w:rPr>
-        <w:t xml:space="preserve">This has been </w:t>
-      </w:r>
-      <w:r>
-        <w:rPr>
-          <w:color w:val="2F5496" w:themeColor="accent1" w:themeShade="BF"/>
-        </w:rPr>
-        <w:t>explained</w:t>
-      </w:r>
-      <w:r>
-        <w:rPr>
-          <w:color w:val="2F5496" w:themeColor="accent1" w:themeShade="BF"/>
-        </w:rPr>
-        <w:t xml:space="preserve"> as part of “Competition data” section.</w:t>
-      </w:r>
-    </w:p>
-    <w:p/>
+          <w:color w:val="0070C0"/>
+        </w:rPr>
+        <w:t xml:space="preserve">This has been explained as part of “Competition data” </w:t>
+      </w:r>
+      <w:proofErr w:type="spellStart"/>
+      <w:r>
+        <w:rPr>
+          <w:color w:val="0070C0"/>
+        </w:rPr>
+        <w:t>section.</w:t>
+      </w:r>
+      <w:r>
+        <w:rPr>
+          <w:color w:val="0070C0"/>
+        </w:rPr>
+        <w:t xml:space="preserve"> </w:t>
+      </w:r>
+      <w:proofErr w:type="spellEnd"/>
+    </w:p>
     <w:p>
       <w:pPr>
         <w:pStyle w:val="ListParagraph"/>
@@ -888,44 +836,16 @@
       <w:pPr>
         <w:ind w:firstLine="720"/>
         <w:rPr>
-          <w:color w:val="FF0000"/>
-        </w:rPr>
-      </w:pPr>
-      <w:r>
-        <w:rPr>
-          <w:color w:val="FF0000"/>
-        </w:rPr>
-        <w:t>DI</w:t>
-      </w:r>
-    </w:p>
-    <w:p>
-      <w:pPr>
-        <w:ind w:firstLine="720"/>
-        <w:rPr>
-          <w:color w:val="FF0000"/>
-        </w:rPr>
-      </w:pPr>
-      <w:r>
-        <w:rPr>
-          <w:color w:val="FF0000"/>
-        </w:rPr>
-        <w:t>Julia’s comment: potentially addressed in 2.4 “working with Kaggle”, 2</w:t>
-      </w:r>
-      <w:r>
-        <w:rPr>
-          <w:color w:val="FF0000"/>
-          <w:vertAlign w:val="superscript"/>
-        </w:rPr>
-        <w:t>nd</w:t>
-      </w:r>
-      <w:r>
-        <w:rPr>
-          <w:color w:val="FF0000"/>
-        </w:rPr>
-        <w:t xml:space="preserve"> para.</w:t>
-      </w:r>
-    </w:p>
-    <w:p/>
+          <w:color w:val="0070C0"/>
+        </w:rPr>
+      </w:pPr>
+      <w:r>
+        <w:rPr>
+          <w:color w:val="0070C0"/>
+        </w:rPr>
+        <w:t xml:space="preserve">These data sets are provided for self-learning. The students We suggest using data that you have collected so that the students do not have access to the full data. </w:t>
+      </w:r>
+    </w:p>
     <w:p>
       <w:pPr>
         <w:pStyle w:val="ListParagraph"/>
@@ -946,7 +866,6 @@
         <w:t>In the first paragraph of section 2.3 authors mention that students were allowed to first submit individually and then form groups. It would be helpful if authors could explain the motivation behind that format.</w:t>
       </w:r>
     </w:p>
-    <w:p/>
     <w:p>
       <w:pPr>
         <w:ind w:firstLine="720"/>
@@ -958,22 +877,17 @@
         <w:rPr>
           <w:color w:val="2F5496" w:themeColor="accent1" w:themeShade="BF"/>
         </w:rPr>
-        <w:t xml:space="preserve">This has been </w:t>
+        <w:t xml:space="preserve">Motivation has been added to the </w:t>
       </w:r>
       <w:r>
         <w:rPr>
           <w:color w:val="2F5496" w:themeColor="accent1" w:themeShade="BF"/>
         </w:rPr>
-        <w:t>explained</w:t>
-      </w:r>
-      <w:r>
-        <w:rPr>
-          <w:color w:val="2F5496" w:themeColor="accent1" w:themeShade="BF"/>
-        </w:rPr>
-        <w:t xml:space="preserve"> as part of “Participants” section.</w:t>
-      </w:r>
-    </w:p>
-    <w:p/>
+        <w:t xml:space="preserve"> “Participants” section.</w:t>
+      </w:r>
+      <w:bookmarkStart w:id="0" w:name="_GoBack"/>
+      <w:bookmarkEnd w:id="0"/>
+    </w:p>
     <w:p>
       <w:pPr>
         <w:pStyle w:val="ListParagraph"/>
@@ -1071,15 +985,7 @@
           <w:i/>
           <w:iCs/>
         </w:rPr>
-        <w:t xml:space="preserve">In section 3.1 authors introduce the metric that they use in the assessment of student performance. As authors discuss in the third paragraph of section 3.1, the constructed metric measures the consistency of students’ performance on a specific set of questions in relation to the overall exam performance. Subsequently authors use the defined metric for the assessment of performance, and attribute change in medians to improved performance (e.g. </w:t>
-      </w:r>
-      <w:r>
-        <w:rPr>
-          <w:i/>
-          <w:iCs/>
-        </w:rPr>
-        <w:lastRenderedPageBreak/>
-        <w:t>second paragraph of section 4.2). In reviewer’s view, change in medians shows change in consistency of performance, and that does not necessarily translate to improvement in learning. It is possible to construct a hypothetical example where the defined metric increases without any change in the performance on the regression- (or equivalently classification-) related part. It is not clear why authors used the “ratio” metric, as opposed to, for example, simply the percentage of the possible points received on a specific subset of questions (</w:t>
+        <w:t>In section 3.1 authors introduce the metric that they use in the assessment of student performance. As authors discuss in the third paragraph of section 3.1, the constructed metric measures the consistency of students’ performance on a specific set of questions in relation to the overall exam performance. Subsequently authors use the defined metric for the assessment of performance, and attribute change in medians to improved performance (e.g. second paragraph of section 4.2). In reviewer’s view, change in medians shows change in consistency of performance, and that does not necessarily translate to improvement in learning. It is possible to construct a hypothetical example where the defined metric increases without any change in the performance on the regression- (or equivalently classification-) related part. It is not clear why authors used the “ratio” metric, as opposed to, for example, simply the percentage of the possible points received on a specific subset of questions (</w:t>
       </w:r>
       <w:proofErr w:type="spellStart"/>
       <w:r>
@@ -1140,7 +1046,15 @@
           <w:i/>
           <w:iCs/>
         </w:rPr>
-        <w:t>The entries in the “Median difference” column in Table 1 do not correspond to the differences in the median bars implied from Figure 1 (e.g. the difference between the median bars in the “regression” box from the left sub-figure and the “regression” box from the right sub-figure is not 0.1 as entered in Table 1).</w:t>
+        <w:t xml:space="preserve">The entries in the “Median difference” column in Table 1 do not correspond to the differences in the median bars implied from Figure 1 (e.g. the difference between the median bars in the </w:t>
+      </w:r>
+      <w:r>
+        <w:rPr>
+          <w:i/>
+          <w:iCs/>
+        </w:rPr>
+        <w:lastRenderedPageBreak/>
+        <w:t>“regression” box from the left sub-figure and the “regression” box from the right sub-figure is not 0.1 as entered in Table 1).</w:t>
       </w:r>
     </w:p>
     <w:p>
@@ -1383,7 +1297,15 @@
           <w:i/>
           <w:iCs/>
         </w:rPr>
-        <w:t xml:space="preserve"> some review (if it is out there) of your performance metric might help the readers to understand why you measured learning gains in this way.</w:t>
+        <w:t xml:space="preserve"> some review (if it is out there) of your </w:t>
+      </w:r>
+      <w:r>
+        <w:rPr>
+          <w:i/>
+          <w:iCs/>
+        </w:rPr>
+        <w:lastRenderedPageBreak/>
+        <w:t>performance metric might help the readers to understand why you measured learning gains in this way.</w:t>
       </w:r>
     </w:p>
     <w:p/>
@@ -2255,6 +2177,7 @@
     <w:lsdException w:name="HTML Sample" w:semiHidden="1" w:unhideWhenUsed="1"/>
     <w:lsdException w:name="HTML Typewriter" w:semiHidden="1" w:unhideWhenUsed="1"/>
     <w:lsdException w:name="HTML Variable" w:semiHidden="1" w:unhideWhenUsed="1"/>
+    <w:lsdException w:name="Normal Table" w:semiHidden="1" w:unhideWhenUsed="1"/>
     <w:lsdException w:name="annotation subject" w:semiHidden="1" w:unhideWhenUsed="1"/>
     <w:lsdException w:name="No List" w:semiHidden="1" w:unhideWhenUsed="1"/>
     <w:lsdException w:name="Outline List 1" w:semiHidden="1" w:unhideWhenUsed="1"/>
@@ -2301,8 +2224,10 @@
     <w:lsdException w:name="Table Subtle 2" w:semiHidden="1" w:unhideWhenUsed="1"/>
     <w:lsdException w:name="Table Web 1" w:semiHidden="1" w:unhideWhenUsed="1"/>
     <w:lsdException w:name="Table Web 2" w:semiHidden="1" w:unhideWhenUsed="1"/>
+    <w:lsdException w:name="Table Web 3" w:semiHidden="1" w:unhideWhenUsed="1"/>
     <w:lsdException w:name="Balloon Text" w:semiHidden="1" w:unhideWhenUsed="1"/>
     <w:lsdException w:name="Table Grid" w:uiPriority="39"/>
+    <w:lsdException w:name="Table Theme" w:semiHidden="1" w:unhideWhenUsed="1"/>
     <w:lsdException w:name="Placeholder Text" w:semiHidden="1"/>
     <w:lsdException w:name="No Spacing" w:uiPriority="1" w:qFormat="1"/>
     <w:lsdException w:name="Light Shading" w:uiPriority="60"/>
@@ -2532,7 +2457,6 @@
   <w:style w:type="character" w:default="1" w:styleId="DefaultParagraphFont">
     <w:name w:val="Default Paragraph Font"/>
     <w:uiPriority w:val="1"/>
-    <w:semiHidden/>
     <w:unhideWhenUsed/>
   </w:style>
   <w:style w:type="table" w:default="1" w:styleId="TableNormal">

</xml_diff>